<commit_message>
cetak bn dp3t26 dan absen uht 2021
</commit_message>
<xml_diff>
--- a/17. DP 3T26 (F4 HIJAU K_6)/Setting Baju (Hal depan) F4 BN BP.docx
+++ b/17. DP 3T26 (F4 HIJAU K_6)/Setting Baju (Hal depan) F4 BN BP.docx
@@ -157,7 +157,7 @@
                 <w:sz w:val="44"/>
                 <w:szCs w:val="18"/>
               </w:rPr>
-              <w:t>K1</w:t>
+              <w:t>M1</w:t>
             </w:r>
             <w:r>
               <w:rPr>
@@ -188,7 +188,6 @@
                 <w:lang w:val="en-US"/>
               </w:rPr>
             </w:pPr>
-            <w:proofErr w:type="spellStart"/>
             <w:r>
               <w:rPr>
                 <w:rFonts w:ascii="Source Sans Pro" w:hAnsi="Source Sans Pro"/>
@@ -196,69 +195,8 @@
                 <w:szCs w:val="17"/>
                 <w:lang w:val="en-US"/>
               </w:rPr>
-              <w:t>Praktisi</w:t>
-            </w:r>
-            <w:proofErr w:type="spellEnd"/>
-            <w:r>
-              <w:rPr>
-                <w:rFonts w:ascii="Source Sans Pro" w:hAnsi="Source Sans Pro"/>
-                <w:sz w:val="17"/>
-                <w:szCs w:val="17"/>
-                <w:lang w:val="en-US"/>
-              </w:rPr>
-              <w:t xml:space="preserve"> </w:t>
-            </w:r>
-            <w:proofErr w:type="spellStart"/>
-            <w:r>
-              <w:rPr>
-                <w:rFonts w:ascii="Source Sans Pro" w:hAnsi="Source Sans Pro"/>
-                <w:sz w:val="17"/>
-                <w:szCs w:val="17"/>
-                <w:lang w:val="en-US"/>
-              </w:rPr>
-              <w:t>Seragam</w:t>
-            </w:r>
-            <w:proofErr w:type="spellEnd"/>
-            <w:r>
-              <w:rPr>
-                <w:rFonts w:ascii="Source Sans Pro" w:hAnsi="Source Sans Pro"/>
-                <w:sz w:val="17"/>
-                <w:szCs w:val="17"/>
-                <w:lang w:val="en-US"/>
-              </w:rPr>
-              <w:t xml:space="preserve"> </w:t>
-            </w:r>
-            <w:proofErr w:type="spellStart"/>
-            <w:r>
-              <w:rPr>
-                <w:rFonts w:ascii="Source Sans Pro" w:hAnsi="Source Sans Pro"/>
-                <w:sz w:val="17"/>
-                <w:szCs w:val="17"/>
-                <w:lang w:val="en-US"/>
-              </w:rPr>
-              <w:t>Dinas</w:t>
-            </w:r>
-            <w:proofErr w:type="spellEnd"/>
-            <w:r>
-              <w:rPr>
-                <w:rFonts w:ascii="Source Sans Pro" w:hAnsi="Source Sans Pro"/>
-                <w:sz w:val="17"/>
-                <w:szCs w:val="17"/>
-                <w:lang w:val="en-US"/>
-              </w:rPr>
-              <w:t xml:space="preserve"> 30 </w:t>
-            </w:r>
-            <w:proofErr w:type="spellStart"/>
-            <w:r>
-              <w:rPr>
-                <w:rFonts w:ascii="Source Sans Pro" w:hAnsi="Source Sans Pro"/>
-                <w:sz w:val="17"/>
-                <w:szCs w:val="17"/>
-                <w:lang w:val="en-US"/>
-              </w:rPr>
-              <w:t>Tahun</w:t>
-            </w:r>
-            <w:proofErr w:type="spellEnd"/>
+              <w:t>Praktisi Seragam Dinas 30 Tahun</w:t>
+            </w:r>
           </w:p>
           <w:p>
             <w:pPr>
@@ -391,7 +329,7 @@
                 <w:noProof/>
                 <w:sz w:val="28"/>
               </w:rPr>
-              <w:t>YAFETH BEMBUAIN</w:t>
+              <w:t>AHMAD FAUZI</w:t>
             </w:r>
             <w:r>
               <w:rPr>
@@ -465,7 +403,7 @@
                 <w:szCs w:val="24"/>
                 <w:lang w:val="en-US"/>
               </w:rPr>
-              <w:t>41</w:t>
+              <w:t>40</w:t>
             </w:r>
             <w:r>
               <w:rPr>
@@ -499,6 +437,7 @@
               </w:rPr>
               <w:tab/>
             </w:r>
+            <w:proofErr w:type="gramStart"/>
             <w:r>
               <w:rPr>
                 <w:sz w:val="20"/>
@@ -520,7 +459,16 @@
                 <w:szCs w:val="20"/>
                 <w:lang w:val="en-US"/>
               </w:rPr>
-              <w:t xml:space="preserve">: </w:t>
+              <w:t>:</w:t>
+            </w:r>
+            <w:proofErr w:type="gramEnd"/>
+            <w:r>
+              <w:rPr>
+                <w:sz w:val="20"/>
+                <w:szCs w:val="20"/>
+                <w:lang w:val="en-US"/>
+              </w:rPr>
+              <w:t xml:space="preserve"> </w:t>
             </w:r>
             <w:r>
               <w:rPr>
@@ -553,7 +501,7 @@
                 <w:szCs w:val="24"/>
                 <w:lang w:val="en-US"/>
               </w:rPr>
-              <w:t>56</w:t>
+              <w:t>57</w:t>
             </w:r>
             <w:r>
               <w:rPr>
@@ -691,7 +639,7 @@
                 <w:sz w:val="28"/>
                 <w:szCs w:val="28"/>
               </w:rPr>
-              <w:t>DP 4 NAUTIKA / 32</w:t>
+              <w:t>DP 3 TEKNIKA / 26</w:t>
             </w:r>
             <w:r>
               <w:rPr>
@@ -741,7 +689,6 @@
                 <w:lang w:val="en-US"/>
               </w:rPr>
             </w:pPr>
-            <w:proofErr w:type="spellStart"/>
             <w:r>
               <w:rPr>
                 <w:sz w:val="20"/>
@@ -750,7 +697,6 @@
               </w:rPr>
               <w:t>Uk</w:t>
             </w:r>
-            <w:proofErr w:type="spellEnd"/>
             <w:r>
               <w:rPr>
                 <w:sz w:val="20"/>
@@ -810,7 +756,7 @@
                 <w:sz w:val="28"/>
                 <w:szCs w:val="28"/>
               </w:rPr>
-              <w:t>49</w:t>
+              <w:t>45</w:t>
             </w:r>
             <w:r>
               <w:rPr>
@@ -864,7 +810,7 @@
                 <w:szCs w:val="28"/>
                 <w:lang w:val="en-US"/>
               </w:rPr>
-              <w:t>67</w:t>
+              <w:t>58</w:t>
             </w:r>
             <w:r>
               <w:rPr>
@@ -919,7 +865,7 @@
                 <w:szCs w:val="28"/>
                 <w:lang w:val="en-US"/>
               </w:rPr>
-              <w:t>21</w:t>
+              <w:t>20</w:t>
             </w:r>
             <w:r>
               <w:rPr>
@@ -1029,7 +975,7 @@
                 <w:szCs w:val="28"/>
                 <w:lang w:val="en-US"/>
               </w:rPr>
-              <w:t>124</w:t>
+              <w:t>104</w:t>
             </w:r>
             <w:r>
               <w:rPr>
@@ -1084,7 +1030,7 @@
                 <w:szCs w:val="28"/>
                 <w:lang w:val="en-US"/>
               </w:rPr>
-              <w:t>124</w:t>
+              <w:t>98</w:t>
             </w:r>
             <w:r>
               <w:rPr>
@@ -1139,7 +1085,7 @@
                 <w:szCs w:val="28"/>
                 <w:lang w:val="en-US"/>
               </w:rPr>
-              <w:t>124</w:t>
+              <w:t>112</w:t>
             </w:r>
             <w:r>
               <w:rPr>
@@ -1194,7 +1140,7 @@
                 <w:szCs w:val="28"/>
                 <w:lang w:val="en-US"/>
               </w:rPr>
-              <w:t>80</w:t>
+              <w:t>68</w:t>
             </w:r>
             <w:r>
               <w:rPr>
@@ -1249,7 +1195,7 @@
                 <w:szCs w:val="28"/>
                 <w:lang w:val="en-US"/>
               </w:rPr>
-              <w:t>44</w:t>
+              <w:t>43</w:t>
             </w:r>
             <w:r>
               <w:rPr>
@@ -1315,7 +1261,7 @@
                 <w:szCs w:val="34"/>
                 <w:lang w:val="en-US"/>
               </w:rPr>
-              <w:t>STREP 1</w:t>
+              <w:t>STREP 2</w:t>
             </w:r>
             <w:r>
               <w:rPr>
@@ -1467,7 +1413,7 @@
                 <w:sz w:val="44"/>
                 <w:szCs w:val="18"/>
               </w:rPr>
-              <w:t>K1</w:t>
+              <w:t>M1</w:t>
             </w:r>
             <w:r>
               <w:rPr>
@@ -1498,7 +1444,6 @@
                 <w:lang w:val="en-US"/>
               </w:rPr>
             </w:pPr>
-            <w:proofErr w:type="spellStart"/>
             <w:r>
               <w:rPr>
                 <w:rFonts w:ascii="Source Sans Pro" w:hAnsi="Source Sans Pro"/>
@@ -1506,69 +1451,8 @@
                 <w:szCs w:val="17"/>
                 <w:lang w:val="en-US"/>
               </w:rPr>
-              <w:t>Praktisi</w:t>
-            </w:r>
-            <w:proofErr w:type="spellEnd"/>
-            <w:r>
-              <w:rPr>
-                <w:rFonts w:ascii="Source Sans Pro" w:hAnsi="Source Sans Pro"/>
-                <w:sz w:val="17"/>
-                <w:szCs w:val="17"/>
-                <w:lang w:val="en-US"/>
-              </w:rPr>
-              <w:t xml:space="preserve"> </w:t>
-            </w:r>
-            <w:proofErr w:type="spellStart"/>
-            <w:r>
-              <w:rPr>
-                <w:rFonts w:ascii="Source Sans Pro" w:hAnsi="Source Sans Pro"/>
-                <w:sz w:val="17"/>
-                <w:szCs w:val="17"/>
-                <w:lang w:val="en-US"/>
-              </w:rPr>
-              <w:t>Seragam</w:t>
-            </w:r>
-            <w:proofErr w:type="spellEnd"/>
-            <w:r>
-              <w:rPr>
-                <w:rFonts w:ascii="Source Sans Pro" w:hAnsi="Source Sans Pro"/>
-                <w:sz w:val="17"/>
-                <w:szCs w:val="17"/>
-                <w:lang w:val="en-US"/>
-              </w:rPr>
-              <w:t xml:space="preserve"> </w:t>
-            </w:r>
-            <w:proofErr w:type="spellStart"/>
-            <w:r>
-              <w:rPr>
-                <w:rFonts w:ascii="Source Sans Pro" w:hAnsi="Source Sans Pro"/>
-                <w:sz w:val="17"/>
-                <w:szCs w:val="17"/>
-                <w:lang w:val="en-US"/>
-              </w:rPr>
-              <w:t>Dinas</w:t>
-            </w:r>
-            <w:proofErr w:type="spellEnd"/>
-            <w:r>
-              <w:rPr>
-                <w:rFonts w:ascii="Source Sans Pro" w:hAnsi="Source Sans Pro"/>
-                <w:sz w:val="17"/>
-                <w:szCs w:val="17"/>
-                <w:lang w:val="en-US"/>
-              </w:rPr>
-              <w:t xml:space="preserve"> 30 </w:t>
-            </w:r>
-            <w:proofErr w:type="spellStart"/>
-            <w:r>
-              <w:rPr>
-                <w:rFonts w:ascii="Source Sans Pro" w:hAnsi="Source Sans Pro"/>
-                <w:sz w:val="17"/>
-                <w:szCs w:val="17"/>
-                <w:lang w:val="en-US"/>
-              </w:rPr>
-              <w:t>Tahun</w:t>
-            </w:r>
-            <w:proofErr w:type="spellEnd"/>
+              <w:t>Praktisi Seragam Dinas 30 Tahun</w:t>
+            </w:r>
           </w:p>
           <w:p>
             <w:pPr>
@@ -1701,7 +1585,7 @@
                 <w:noProof/>
                 <w:sz w:val="28"/>
               </w:rPr>
-              <w:t>YAFETH BEMBUAIN</w:t>
+              <w:t>AHMAD FAUZI</w:t>
             </w:r>
             <w:r>
               <w:rPr>
@@ -1775,7 +1659,7 @@
                 <w:szCs w:val="24"/>
                 <w:lang w:val="en-US"/>
               </w:rPr>
-              <w:t>41</w:t>
+              <w:t>40</w:t>
             </w:r>
             <w:r>
               <w:rPr>
@@ -1802,6 +1686,7 @@
               </w:rPr>
               <w:tab/>
             </w:r>
+            <w:proofErr w:type="gramStart"/>
             <w:r>
               <w:rPr>
                 <w:sz w:val="20"/>
@@ -1823,7 +1708,16 @@
                 <w:szCs w:val="20"/>
                 <w:lang w:val="en-US"/>
               </w:rPr>
-              <w:t xml:space="preserve">: </w:t>
+              <w:t>:</w:t>
+            </w:r>
+            <w:proofErr w:type="gramEnd"/>
+            <w:r>
+              <w:rPr>
+                <w:sz w:val="20"/>
+                <w:szCs w:val="20"/>
+                <w:lang w:val="en-US"/>
+              </w:rPr>
+              <w:t xml:space="preserve"> </w:t>
             </w:r>
             <w:r>
               <w:rPr>
@@ -1856,7 +1750,7 @@
                 <w:szCs w:val="24"/>
                 <w:lang w:val="en-US"/>
               </w:rPr>
-              <w:t>56</w:t>
+              <w:t>57</w:t>
             </w:r>
             <w:r>
               <w:rPr>
@@ -1994,7 +1888,7 @@
                 <w:sz w:val="28"/>
                 <w:szCs w:val="28"/>
               </w:rPr>
-              <w:t>DP 4 NAUTIKA / 32</w:t>
+              <w:t>DP 3 TEKNIKA / 26</w:t>
             </w:r>
             <w:r>
               <w:rPr>
@@ -2044,7 +1938,6 @@
                 <w:lang w:val="en-US"/>
               </w:rPr>
             </w:pPr>
-            <w:proofErr w:type="spellStart"/>
             <w:r>
               <w:rPr>
                 <w:sz w:val="20"/>
@@ -2053,7 +1946,6 @@
               </w:rPr>
               <w:t>Uk</w:t>
             </w:r>
-            <w:proofErr w:type="spellEnd"/>
             <w:r>
               <w:rPr>
                 <w:sz w:val="20"/>
@@ -2113,7 +2005,7 @@
                 <w:sz w:val="28"/>
                 <w:szCs w:val="28"/>
               </w:rPr>
-              <w:t>49</w:t>
+              <w:t>45</w:t>
             </w:r>
             <w:r>
               <w:rPr>
@@ -2167,6 +2059,336 @@
                 <w:szCs w:val="28"/>
                 <w:lang w:val="en-US"/>
               </w:rPr>
+              <w:t>59</w:t>
+            </w:r>
+            <w:r>
+              <w:rPr>
+                <w:bCs/>
+                <w:sz w:val="28"/>
+                <w:szCs w:val="28"/>
+                <w:lang w:val="en-US"/>
+              </w:rPr>
+              <w:fldChar w:fldCharType="end"/>
+            </w:r>
+            <w:r>
+              <w:rPr>
+                <w:bCs/>
+                <w:sz w:val="28"/>
+                <w:szCs w:val="28"/>
+                <w:lang w:val="en-US"/>
+              </w:rPr>
+              <w:t xml:space="preserve">; </w:t>
+            </w:r>
+            <w:r>
+              <w:rPr>
+                <w:bCs/>
+                <w:sz w:val="28"/>
+                <w:szCs w:val="28"/>
+                <w:lang w:val="en-US"/>
+              </w:rPr>
+              <w:fldChar w:fldCharType="begin"/>
+            </w:r>
+            <w:r>
+              <w:rPr>
+                <w:bCs/>
+                <w:sz w:val="28"/>
+                <w:szCs w:val="28"/>
+                <w:lang w:val="en-US"/>
+              </w:rPr>
+              <w:instrText xml:space="preserve"> MERGEFIELD UH_3 </w:instrText>
+            </w:r>
+            <w:r>
+              <w:rPr>
+                <w:bCs/>
+                <w:sz w:val="28"/>
+                <w:szCs w:val="28"/>
+                <w:lang w:val="en-US"/>
+              </w:rPr>
+              <w:fldChar w:fldCharType="separate"/>
+            </w:r>
+            <w:r>
+              <w:rPr>
+                <w:bCs/>
+                <w:noProof/>
+                <w:sz w:val="28"/>
+                <w:szCs w:val="28"/>
+                <w:lang w:val="en-US"/>
+              </w:rPr>
+              <w:t>18</w:t>
+            </w:r>
+            <w:r>
+              <w:rPr>
+                <w:bCs/>
+                <w:sz w:val="28"/>
+                <w:szCs w:val="28"/>
+                <w:lang w:val="en-US"/>
+              </w:rPr>
+              <w:fldChar w:fldCharType="end"/>
+            </w:r>
+            <w:r>
+              <w:rPr>
+                <w:bCs/>
+                <w:sz w:val="28"/>
+                <w:szCs w:val="28"/>
+                <w:lang w:val="en-US"/>
+              </w:rPr>
+              <w:t xml:space="preserve">; </w:t>
+            </w:r>
+            <w:r>
+              <w:rPr>
+                <w:bCs/>
+                <w:sz w:val="28"/>
+                <w:szCs w:val="28"/>
+                <w:lang w:val="en-US"/>
+              </w:rPr>
+              <w:fldChar w:fldCharType="begin"/>
+            </w:r>
+            <w:r>
+              <w:rPr>
+                <w:bCs/>
+                <w:sz w:val="28"/>
+                <w:szCs w:val="28"/>
+                <w:lang w:val="en-US"/>
+              </w:rPr>
+              <w:instrText xml:space="preserve"> MERGEFIELD UH_4 </w:instrText>
+            </w:r>
+            <w:r>
+              <w:rPr>
+                <w:bCs/>
+                <w:sz w:val="28"/>
+                <w:szCs w:val="28"/>
+                <w:lang w:val="en-US"/>
+              </w:rPr>
+              <w:fldChar w:fldCharType="separate"/>
+            </w:r>
+            <w:r>
+              <w:rPr>
+                <w:bCs/>
+                <w:noProof/>
+                <w:sz w:val="28"/>
+                <w:szCs w:val="28"/>
+                <w:lang w:val="en-US"/>
+              </w:rPr>
+              <w:t>13</w:t>
+            </w:r>
+            <w:r>
+              <w:rPr>
+                <w:bCs/>
+                <w:sz w:val="28"/>
+                <w:szCs w:val="28"/>
+                <w:lang w:val="en-US"/>
+              </w:rPr>
+              <w:fldChar w:fldCharType="end"/>
+            </w:r>
+            <w:r>
+              <w:rPr>
+                <w:bCs/>
+                <w:sz w:val="28"/>
+                <w:szCs w:val="28"/>
+                <w:lang w:val="en-US"/>
+              </w:rPr>
+              <w:t xml:space="preserve">; </w:t>
+            </w:r>
+            <w:r>
+              <w:rPr>
+                <w:bCs/>
+                <w:sz w:val="28"/>
+                <w:szCs w:val="28"/>
+                <w:lang w:val="en-US"/>
+              </w:rPr>
+              <w:fldChar w:fldCharType="begin"/>
+            </w:r>
+            <w:r>
+              <w:rPr>
+                <w:bCs/>
+                <w:sz w:val="28"/>
+                <w:szCs w:val="28"/>
+                <w:lang w:val="en-US"/>
+              </w:rPr>
+              <w:instrText xml:space="preserve"> MERGEFIELD UH_5 </w:instrText>
+            </w:r>
+            <w:r>
+              <w:rPr>
+                <w:bCs/>
+                <w:sz w:val="28"/>
+                <w:szCs w:val="28"/>
+                <w:lang w:val="en-US"/>
+              </w:rPr>
+              <w:fldChar w:fldCharType="separate"/>
+            </w:r>
+            <w:r>
+              <w:rPr>
+                <w:bCs/>
+                <w:noProof/>
+                <w:sz w:val="28"/>
+                <w:szCs w:val="28"/>
+                <w:lang w:val="en-US"/>
+              </w:rPr>
+              <w:t>28</w:t>
+            </w:r>
+            <w:r>
+              <w:rPr>
+                <w:bCs/>
+                <w:sz w:val="28"/>
+                <w:szCs w:val="28"/>
+                <w:lang w:val="en-US"/>
+              </w:rPr>
+              <w:fldChar w:fldCharType="end"/>
+            </w:r>
+            <w:r>
+              <w:rPr>
+                <w:bCs/>
+                <w:sz w:val="28"/>
+                <w:szCs w:val="28"/>
+                <w:lang w:val="en-US"/>
+              </w:rPr>
+              <w:t xml:space="preserve">; </w:t>
+            </w:r>
+            <w:r>
+              <w:rPr>
+                <w:bCs/>
+                <w:sz w:val="28"/>
+                <w:szCs w:val="28"/>
+                <w:lang w:val="en-US"/>
+              </w:rPr>
+              <w:fldChar w:fldCharType="begin"/>
+            </w:r>
+            <w:r>
+              <w:rPr>
+                <w:bCs/>
+                <w:sz w:val="28"/>
+                <w:szCs w:val="28"/>
+                <w:lang w:val="en-US"/>
+              </w:rPr>
+              <w:instrText xml:space="preserve"> MERGEFIELD UH_6 </w:instrText>
+            </w:r>
+            <w:r>
+              <w:rPr>
+                <w:bCs/>
+                <w:sz w:val="28"/>
+                <w:szCs w:val="28"/>
+                <w:lang w:val="en-US"/>
+              </w:rPr>
+              <w:fldChar w:fldCharType="separate"/>
+            </w:r>
+            <w:r>
+              <w:rPr>
+                <w:bCs/>
+                <w:noProof/>
+                <w:sz w:val="28"/>
+                <w:szCs w:val="28"/>
+                <w:lang w:val="en-US"/>
+              </w:rPr>
+              <w:t>25</w:t>
+            </w:r>
+            <w:r>
+              <w:rPr>
+                <w:bCs/>
+                <w:sz w:val="28"/>
+                <w:szCs w:val="28"/>
+                <w:lang w:val="en-US"/>
+              </w:rPr>
+              <w:fldChar w:fldCharType="end"/>
+            </w:r>
+            <w:r>
+              <w:rPr>
+                <w:bCs/>
+                <w:sz w:val="28"/>
+                <w:szCs w:val="28"/>
+                <w:lang w:val="en-US"/>
+              </w:rPr>
+              <w:t xml:space="preserve">; </w:t>
+            </w:r>
+            <w:r>
+              <w:rPr>
+                <w:bCs/>
+                <w:sz w:val="28"/>
+                <w:szCs w:val="28"/>
+                <w:lang w:val="en-US"/>
+              </w:rPr>
+              <w:fldChar w:fldCharType="begin"/>
+            </w:r>
+            <w:r>
+              <w:rPr>
+                <w:bCs/>
+                <w:sz w:val="28"/>
+                <w:szCs w:val="28"/>
+                <w:lang w:val="en-US"/>
+              </w:rPr>
+              <w:instrText xml:space="preserve"> MERGEFIELD UH_7 </w:instrText>
+            </w:r>
+            <w:r>
+              <w:rPr>
+                <w:bCs/>
+                <w:sz w:val="28"/>
+                <w:szCs w:val="28"/>
+                <w:lang w:val="en-US"/>
+              </w:rPr>
+              <w:fldChar w:fldCharType="separate"/>
+            </w:r>
+            <w:r>
+              <w:rPr>
+                <w:bCs/>
+                <w:noProof/>
+                <w:sz w:val="28"/>
+                <w:szCs w:val="28"/>
+                <w:lang w:val="en-US"/>
+              </w:rPr>
+              <w:t>28</w:t>
+            </w:r>
+            <w:r>
+              <w:rPr>
+                <w:bCs/>
+                <w:sz w:val="28"/>
+                <w:szCs w:val="28"/>
+                <w:lang w:val="en-US"/>
+              </w:rPr>
+              <w:fldChar w:fldCharType="end"/>
+            </w:r>
+            <w:r>
+              <w:rPr>
+                <w:bCs/>
+                <w:sz w:val="28"/>
+                <w:szCs w:val="28"/>
+                <w:lang w:val="en-US"/>
+              </w:rPr>
+              <w:t xml:space="preserve">; </w:t>
+            </w:r>
+            <w:r>
+              <w:rPr>
+                <w:bCs/>
+                <w:sz w:val="28"/>
+                <w:szCs w:val="28"/>
+                <w:lang w:val="en-US"/>
+              </w:rPr>
+              <w:fldChar w:fldCharType="begin"/>
+            </w:r>
+            <w:r>
+              <w:rPr>
+                <w:bCs/>
+                <w:sz w:val="28"/>
+                <w:szCs w:val="28"/>
+                <w:lang w:val="en-US"/>
+              </w:rPr>
+              <w:instrText xml:space="preserve"> MERGEFIELD UH_8 </w:instrText>
+            </w:r>
+            <w:r>
+              <w:rPr>
+                <w:bCs/>
+                <w:sz w:val="28"/>
+                <w:szCs w:val="28"/>
+                <w:lang w:val="en-US"/>
+              </w:rPr>
+              <w:fldChar w:fldCharType="separate"/>
+            </w:r>
+            <w:r>
+              <w:rPr>
+                <w:bCs/>
+                <w:noProof/>
+                <w:sz w:val="28"/>
+                <w:szCs w:val="28"/>
+                <w:lang w:val="en-US"/>
+              </w:rPr>
               <w:t>68</w:t>
             </w:r>
             <w:r>
@@ -2203,7 +2425,7 @@
                 <w:szCs w:val="28"/>
                 <w:lang w:val="en-US"/>
               </w:rPr>
-              <w:instrText xml:space="preserve"> MERGEFIELD UH_3 </w:instrText>
+              <w:instrText xml:space="preserve"> MERGEFIELD UH_9 </w:instrText>
             </w:r>
             <w:r>
               <w:rPr>
@@ -2222,337 +2444,7 @@
                 <w:szCs w:val="28"/>
                 <w:lang w:val="en-US"/>
               </w:rPr>
-              <w:t>20</w:t>
-            </w:r>
-            <w:r>
-              <w:rPr>
-                <w:bCs/>
-                <w:sz w:val="28"/>
-                <w:szCs w:val="28"/>
-                <w:lang w:val="en-US"/>
-              </w:rPr>
-              <w:fldChar w:fldCharType="end"/>
-            </w:r>
-            <w:r>
-              <w:rPr>
-                <w:bCs/>
-                <w:sz w:val="28"/>
-                <w:szCs w:val="28"/>
-                <w:lang w:val="en-US"/>
-              </w:rPr>
-              <w:t xml:space="preserve">; </w:t>
-            </w:r>
-            <w:r>
-              <w:rPr>
-                <w:bCs/>
-                <w:sz w:val="28"/>
-                <w:szCs w:val="28"/>
-                <w:lang w:val="en-US"/>
-              </w:rPr>
-              <w:fldChar w:fldCharType="begin"/>
-            </w:r>
-            <w:r>
-              <w:rPr>
-                <w:bCs/>
-                <w:sz w:val="28"/>
-                <w:szCs w:val="28"/>
-                <w:lang w:val="en-US"/>
-              </w:rPr>
-              <w:instrText xml:space="preserve"> MERGEFIELD UH_4 </w:instrText>
-            </w:r>
-            <w:r>
-              <w:rPr>
-                <w:bCs/>
-                <w:sz w:val="28"/>
-                <w:szCs w:val="28"/>
-                <w:lang w:val="en-US"/>
-              </w:rPr>
-              <w:fldChar w:fldCharType="separate"/>
-            </w:r>
-            <w:r>
-              <w:rPr>
-                <w:bCs/>
-                <w:noProof/>
-                <w:sz w:val="28"/>
-                <w:szCs w:val="28"/>
-                <w:lang w:val="en-US"/>
-              </w:rPr>
-              <w:t>13</w:t>
-            </w:r>
-            <w:r>
-              <w:rPr>
-                <w:bCs/>
-                <w:sz w:val="28"/>
-                <w:szCs w:val="28"/>
-                <w:lang w:val="en-US"/>
-              </w:rPr>
-              <w:fldChar w:fldCharType="end"/>
-            </w:r>
-            <w:r>
-              <w:rPr>
-                <w:bCs/>
-                <w:sz w:val="28"/>
-                <w:szCs w:val="28"/>
-                <w:lang w:val="en-US"/>
-              </w:rPr>
-              <w:t xml:space="preserve">; </w:t>
-            </w:r>
-            <w:r>
-              <w:rPr>
-                <w:bCs/>
-                <w:sz w:val="28"/>
-                <w:szCs w:val="28"/>
-                <w:lang w:val="en-US"/>
-              </w:rPr>
-              <w:fldChar w:fldCharType="begin"/>
-            </w:r>
-            <w:r>
-              <w:rPr>
-                <w:bCs/>
-                <w:sz w:val="28"/>
-                <w:szCs w:val="28"/>
-                <w:lang w:val="en-US"/>
-              </w:rPr>
-              <w:instrText xml:space="preserve"> MERGEFIELD UH_5 </w:instrText>
-            </w:r>
-            <w:r>
-              <w:rPr>
-                <w:bCs/>
-                <w:sz w:val="28"/>
-                <w:szCs w:val="28"/>
-                <w:lang w:val="en-US"/>
-              </w:rPr>
-              <w:fldChar w:fldCharType="separate"/>
-            </w:r>
-            <w:r>
-              <w:rPr>
-                <w:bCs/>
-                <w:noProof/>
-                <w:sz w:val="28"/>
-                <w:szCs w:val="28"/>
-                <w:lang w:val="en-US"/>
-              </w:rPr>
-              <w:t>31</w:t>
-            </w:r>
-            <w:r>
-              <w:rPr>
-                <w:bCs/>
-                <w:sz w:val="28"/>
-                <w:szCs w:val="28"/>
-                <w:lang w:val="en-US"/>
-              </w:rPr>
-              <w:fldChar w:fldCharType="end"/>
-            </w:r>
-            <w:r>
-              <w:rPr>
-                <w:bCs/>
-                <w:sz w:val="28"/>
-                <w:szCs w:val="28"/>
-                <w:lang w:val="en-US"/>
-              </w:rPr>
-              <w:t xml:space="preserve">; </w:t>
-            </w:r>
-            <w:r>
-              <w:rPr>
-                <w:bCs/>
-                <w:sz w:val="28"/>
-                <w:szCs w:val="28"/>
-                <w:lang w:val="en-US"/>
-              </w:rPr>
-              <w:fldChar w:fldCharType="begin"/>
-            </w:r>
-            <w:r>
-              <w:rPr>
-                <w:bCs/>
-                <w:sz w:val="28"/>
-                <w:szCs w:val="28"/>
-                <w:lang w:val="en-US"/>
-              </w:rPr>
-              <w:instrText xml:space="preserve"> MERGEFIELD UH_6 </w:instrText>
-            </w:r>
-            <w:r>
-              <w:rPr>
-                <w:bCs/>
-                <w:sz w:val="28"/>
-                <w:szCs w:val="28"/>
-                <w:lang w:val="en-US"/>
-              </w:rPr>
-              <w:fldChar w:fldCharType="separate"/>
-            </w:r>
-            <w:r>
-              <w:rPr>
-                <w:bCs/>
-                <w:noProof/>
-                <w:sz w:val="28"/>
-                <w:szCs w:val="28"/>
-                <w:lang w:val="en-US"/>
-              </w:rPr>
-              <w:t>31</w:t>
-            </w:r>
-            <w:r>
-              <w:rPr>
-                <w:bCs/>
-                <w:sz w:val="28"/>
-                <w:szCs w:val="28"/>
-                <w:lang w:val="en-US"/>
-              </w:rPr>
-              <w:fldChar w:fldCharType="end"/>
-            </w:r>
-            <w:r>
-              <w:rPr>
-                <w:bCs/>
-                <w:sz w:val="28"/>
-                <w:szCs w:val="28"/>
-                <w:lang w:val="en-US"/>
-              </w:rPr>
-              <w:t xml:space="preserve">; </w:t>
-            </w:r>
-            <w:r>
-              <w:rPr>
-                <w:bCs/>
-                <w:sz w:val="28"/>
-                <w:szCs w:val="28"/>
-                <w:lang w:val="en-US"/>
-              </w:rPr>
-              <w:fldChar w:fldCharType="begin"/>
-            </w:r>
-            <w:r>
-              <w:rPr>
-                <w:bCs/>
-                <w:sz w:val="28"/>
-                <w:szCs w:val="28"/>
-                <w:lang w:val="en-US"/>
-              </w:rPr>
-              <w:instrText xml:space="preserve"> MERGEFIELD UH_7 </w:instrText>
-            </w:r>
-            <w:r>
-              <w:rPr>
-                <w:bCs/>
-                <w:sz w:val="28"/>
-                <w:szCs w:val="28"/>
-                <w:lang w:val="en-US"/>
-              </w:rPr>
-              <w:fldChar w:fldCharType="separate"/>
-            </w:r>
-            <w:r>
-              <w:rPr>
-                <w:bCs/>
-                <w:noProof/>
-                <w:sz w:val="28"/>
-                <w:szCs w:val="28"/>
-                <w:lang w:val="en-US"/>
-              </w:rPr>
-              <w:t>31</w:t>
-            </w:r>
-            <w:r>
-              <w:rPr>
-                <w:bCs/>
-                <w:sz w:val="28"/>
-                <w:szCs w:val="28"/>
-                <w:lang w:val="en-US"/>
-              </w:rPr>
-              <w:fldChar w:fldCharType="end"/>
-            </w:r>
-            <w:r>
-              <w:rPr>
-                <w:bCs/>
-                <w:sz w:val="28"/>
-                <w:szCs w:val="28"/>
-                <w:lang w:val="en-US"/>
-              </w:rPr>
-              <w:t xml:space="preserve">; </w:t>
-            </w:r>
-            <w:r>
-              <w:rPr>
-                <w:bCs/>
-                <w:sz w:val="28"/>
-                <w:szCs w:val="28"/>
-                <w:lang w:val="en-US"/>
-              </w:rPr>
-              <w:fldChar w:fldCharType="begin"/>
-            </w:r>
-            <w:r>
-              <w:rPr>
-                <w:bCs/>
-                <w:sz w:val="28"/>
-                <w:szCs w:val="28"/>
-                <w:lang w:val="en-US"/>
-              </w:rPr>
-              <w:instrText xml:space="preserve"> MERGEFIELD UH_8 </w:instrText>
-            </w:r>
-            <w:r>
-              <w:rPr>
-                <w:bCs/>
-                <w:sz w:val="28"/>
-                <w:szCs w:val="28"/>
-                <w:lang w:val="en-US"/>
-              </w:rPr>
-              <w:fldChar w:fldCharType="separate"/>
-            </w:r>
-            <w:r>
-              <w:rPr>
-                <w:bCs/>
-                <w:noProof/>
-                <w:sz w:val="28"/>
-                <w:szCs w:val="28"/>
-                <w:lang w:val="en-US"/>
-              </w:rPr>
-              <w:t>79</w:t>
-            </w:r>
-            <w:r>
-              <w:rPr>
-                <w:bCs/>
-                <w:sz w:val="28"/>
-                <w:szCs w:val="28"/>
-                <w:lang w:val="en-US"/>
-              </w:rPr>
-              <w:fldChar w:fldCharType="end"/>
-            </w:r>
-            <w:r>
-              <w:rPr>
-                <w:bCs/>
-                <w:sz w:val="28"/>
-                <w:szCs w:val="28"/>
-                <w:lang w:val="en-US"/>
-              </w:rPr>
-              <w:t xml:space="preserve">; </w:t>
-            </w:r>
-            <w:r>
-              <w:rPr>
-                <w:bCs/>
-                <w:sz w:val="28"/>
-                <w:szCs w:val="28"/>
-                <w:lang w:val="en-US"/>
-              </w:rPr>
-              <w:fldChar w:fldCharType="begin"/>
-            </w:r>
-            <w:r>
-              <w:rPr>
-                <w:bCs/>
-                <w:sz w:val="28"/>
-                <w:szCs w:val="28"/>
-                <w:lang w:val="en-US"/>
-              </w:rPr>
-              <w:instrText xml:space="preserve"> MERGEFIELD UH_9 </w:instrText>
-            </w:r>
-            <w:r>
-              <w:rPr>
-                <w:bCs/>
-                <w:sz w:val="28"/>
-                <w:szCs w:val="28"/>
-                <w:lang w:val="en-US"/>
-              </w:rPr>
-              <w:fldChar w:fldCharType="separate"/>
-            </w:r>
-            <w:r>
-              <w:rPr>
-                <w:bCs/>
-                <w:noProof/>
-                <w:sz w:val="28"/>
-                <w:szCs w:val="28"/>
-                <w:lang w:val="en-US"/>
-              </w:rPr>
-              <w:t>44</w:t>
+              <w:t>43</w:t>
             </w:r>
             <w:r>
               <w:rPr>
@@ -2650,87 +2542,6 @@
     </w:p>
   </w:footnote>
 </w:footnotes>
-</file>
-
-<file path=word/recipientData.xml><?xml version="1.0" encoding="utf-8"?>
-<wne:recipients xmlns:wpc="http://schemas.microsoft.com/office/word/2010/wordprocessingCanvas" xmlns:cx="http://schemas.microsoft.com/office/drawing/2014/chartex" xmlns:cx1="http://schemas.microsoft.com/office/drawing/2015/9/8/chartex" xmlns:cx2="http://schemas.microsoft.com/office/drawing/2015/10/21/chartex" xmlns:cx3="http://schemas.microsoft.com/office/drawing/2016/5/9/chartex" xmlns:cx4="http://schemas.microsoft.com/office/drawing/2016/5/10/chartex" xmlns:cx5="http://schemas.microsoft.com/office/drawing/2016/5/11/chartex" xmlns:cx6="http://schemas.microsoft.com/office/drawing/2016/5/12/chartex" xmlns:cx7="http://schemas.microsoft.com/office/drawing/2016/5/13/chartex" xmlns:cx8="http://schemas.microsoft.com/office/drawing/2016/5/14/chartex" xmlns:mc="http://schemas.openxmlformats.org/markup-compatibility/2006" xmlns:aink="http://schemas.microsoft.com/office/drawing/2016/ink" xmlns:am3d="http://schemas.microsoft.com/office/drawing/2017/model3d" xmlns:o="urn:schemas-microsoft-com:office:office" xmlns:r="http://schemas.openxmlformats.org/officeDocument/2006/relationships" xmlns:m="http://schemas.openxmlformats.org/officeDocument/2006/math" xmlns:v="urn:schemas-microsoft-com:vml" xmlns:wp14="http://schemas.microsoft.com/office/word/2010/wordprocessingDrawing" xmlns:wp="http://schemas.openxmlformats.org/drawingml/2006/wordprocessingDrawing" xmlns:w10="urn:schemas-microsoft-com:office:word" xmlns:w="http://schemas.openxmlformats.org/wordprocessingml/2006/main" xmlns:w14="http://schemas.microsoft.com/office/word/2010/wordml" xmlns:w15="http://schemas.microsoft.com/office/word/2012/wordml" xmlns:w16cex="http://schemas.microsoft.com/office/word/2018/wordml/cex" xmlns:w16cid="http://schemas.microsoft.com/office/word/2016/wordml/cid" xmlns:w16="http://schemas.microsoft.com/office/word/2018/wordml" xmlns:w16sdtdh="http://schemas.microsoft.com/office/word/2020/wordml/sdtdatahash" xmlns:w16se="http://schemas.microsoft.com/office/word/2015/wordml/symex" xmlns:wpg="http://schemas.microsoft.com/office/word/2010/wordprocessingGroup" xmlns:wpi="http://schemas.microsoft.com/office/word/2010/wordprocessingInk" xmlns:wne="http://schemas.microsoft.com/office/word/2006/wordml" xmlns:wps="http://schemas.microsoft.com/office/word/2010/wordprocessingShape" mc:Ignorable="w14 w15 w16se w16cid w16 w16cex w16sdtdh wp14">
-  <wne:recipientData>
-    <wne:active wne:val="1"/>
-    <wne:hash wne:val="1385132586"/>
-  </wne:recipientData>
-  <wne:recipientData>
-    <wne:active wne:val="1"/>
-    <wne:hash wne:val="-949956023"/>
-  </wne:recipientData>
-  <wne:recipientData>
-    <wne:active wne:val="1"/>
-    <wne:hash wne:val="-1115314432"/>
-  </wne:recipientData>
-  <wne:recipientData>
-    <wne:active wne:val="1"/>
-    <wne:hash wne:val="-537850580"/>
-  </wne:recipientData>
-  <wne:recipientData>
-    <wne:active wne:val="1"/>
-    <wne:hash wne:val="64366556"/>
-  </wne:recipientData>
-  <wne:recipientData>
-    <wne:active wne:val="1"/>
-    <wne:hash wne:val="99799246"/>
-  </wne:recipientData>
-  <wne:recipientData>
-    <wne:active wne:val="1"/>
-    <wne:hash wne:val="178053087"/>
-  </wne:recipientData>
-  <wne:recipientData>
-    <wne:active wne:val="1"/>
-    <wne:hash wne:val="-982214572"/>
-  </wne:recipientData>
-  <wne:recipientData>
-    <wne:active wne:val="1"/>
-    <wne:hash wne:val="-1982990856"/>
-  </wne:recipientData>
-  <wne:recipientData>
-    <wne:active wne:val="1"/>
-    <wne:hash wne:val="29251402"/>
-  </wne:recipientData>
-  <wne:recipientData>
-    <wne:active wne:val="1"/>
-    <wne:hash wne:val="-1925921536"/>
-  </wne:recipientData>
-  <wne:recipientData>
-    <wne:active wne:val="1"/>
-    <wne:hash wne:val="1030350456"/>
-  </wne:recipientData>
-  <wne:recipientData>
-    <wne:active wne:val="1"/>
-    <wne:hash wne:val="510218959"/>
-  </wne:recipientData>
-  <wne:recipientData>
-    <wne:active wne:val="1"/>
-    <wne:hash wne:val="246596299"/>
-  </wne:recipientData>
-  <wne:recipientData>
-    <wne:active wne:val="1"/>
-    <wne:hash wne:val="-1892731170"/>
-  </wne:recipientData>
-  <wne:recipientData>
-    <wne:active wne:val="1"/>
-    <wne:hash wne:val="-442629407"/>
-  </wne:recipientData>
-  <wne:recipientData>
-    <wne:active wne:val="1"/>
-    <wne:hash wne:val="-850799363"/>
-  </wne:recipientData>
-  <wne:recipientData>
-    <wne:active wne:val="1"/>
-    <wne:hash wne:val="730529423"/>
-  </wne:recipientData>
-  <wne:recipientData>
-    <wne:active wne:val="1"/>
-    <wne:hash wne:val="824538586"/>
-  </wne:recipientData>
-</wne:recipients>
 </file>
 
 <file path=word/styles.xml><?xml version="1.0" encoding="utf-8"?>

</xml_diff>